<commit_message>
add ui & drawing functions
</commit_message>
<xml_diff>
--- a/docs/Техническое задание.docx
+++ b/docs/Техническое задание.docx
@@ -120,8 +120,18 @@
           <w:sz w:val="28"/>
           <w:szCs w:val="72"/>
         </w:rPr>
-        <w:t>Михаил Владимирович Кормановский</w:t>
-      </w:r>
+        <w:t xml:space="preserve">Михаил Владимирович </w:t>
+      </w:r>
+      <w:proofErr w:type="spellStart"/>
+      <w:r>
+        <w:rPr>
+          <w:rFonts w:cstheme="minorHAnsi"/>
+          <w:sz w:val="28"/>
+          <w:szCs w:val="72"/>
+        </w:rPr>
+        <w:t>Кормановский</w:t>
+      </w:r>
+      <w:proofErr w:type="spellEnd"/>
     </w:p>
     <w:p>
       <w:pPr>
@@ -163,7 +173,23 @@
           <w:sz w:val="28"/>
           <w:szCs w:val="28"/>
         </w:rPr>
-        <w:t xml:space="preserve">Создать программу для создания изображений и анимаций в стиле </w:t>
+        <w:t xml:space="preserve">Создать программу для создания изображений и </w:t>
+      </w:r>
+      <w:proofErr w:type="spellStart"/>
+      <w:r>
+        <w:rPr>
+          <w:sz w:val="28"/>
+          <w:szCs w:val="28"/>
+        </w:rPr>
+        <w:t>анимаций</w:t>
+      </w:r>
+      <w:proofErr w:type="spellEnd"/>
+      <w:r>
+        <w:rPr>
+          <w:sz w:val="28"/>
+          <w:szCs w:val="28"/>
+        </w:rPr>
+        <w:t xml:space="preserve"> в стиле </w:t>
       </w:r>
       <w:r>
         <w:rPr>
@@ -276,6 +302,7 @@
         </w:rPr>
         <w:t>.</w:t>
       </w:r>
+      <w:proofErr w:type="spellStart"/>
       <w:r>
         <w:rPr>
           <w:rFonts w:ascii="Consolas" w:hAnsi="Consolas"/>
@@ -285,6 +312,7 @@
         </w:rPr>
         <w:t>py</w:t>
       </w:r>
+      <w:proofErr w:type="spellEnd"/>
     </w:p>
     <w:p>
       <w:pPr>
@@ -711,8 +739,18 @@
                 <w:sz w:val="28"/>
                 <w:szCs w:val="28"/>
               </w:rPr>
-              <w:t>Создание и импорт/экспорт анимаций</w:t>
-            </w:r>
+              <w:t xml:space="preserve">Создание и импорт/экспорт </w:t>
+            </w:r>
+            <w:proofErr w:type="spellStart"/>
+            <w:r>
+              <w:rPr>
+                <w:rFonts w:asciiTheme="majorHAnsi" w:hAnsiTheme="majorHAnsi" w:cstheme="majorHAnsi"/>
+                <w:sz w:val="28"/>
+                <w:szCs w:val="28"/>
+              </w:rPr>
+              <w:t>анимаций</w:t>
+            </w:r>
+            <w:proofErr w:type="spellEnd"/>
           </w:p>
         </w:tc>
         <w:tc>
@@ -779,8 +817,18 @@
                 <w:sz w:val="28"/>
                 <w:szCs w:val="28"/>
               </w:rPr>
-              <w:t>Возможность задания палитры + функция дизеринга</w:t>
-            </w:r>
+              <w:t xml:space="preserve">Возможность задания палитры + функция </w:t>
+            </w:r>
+            <w:proofErr w:type="spellStart"/>
+            <w:r>
+              <w:rPr>
+                <w:rFonts w:asciiTheme="majorHAnsi" w:hAnsiTheme="majorHAnsi" w:cstheme="majorHAnsi"/>
+                <w:sz w:val="28"/>
+                <w:szCs w:val="28"/>
+              </w:rPr>
+              <w:t>дизеринга</w:t>
+            </w:r>
+            <w:proofErr w:type="spellEnd"/>
           </w:p>
         </w:tc>
         <w:tc>

</xml_diff>